<commit_message>
Added PCB files, updated requirements doc, and submitted rough draft lab7 doc.
</commit_message>
<xml_diff>
--- a/Lab7 Requirements Document.docx
+++ b/Lab7 Requirements Document.docx
@@ -4,6 +4,67 @@
   <w:body>
     <w:p>
       <w:pPr>
+        <w:tabs>
+          <w:tab w:val="left" w:pos="270"/>
+        </w:tabs>
+      </w:pPr>
+      <w:r>
+        <w:t>Team Members: Eric Wang</w:t>
+      </w:r>
+      <w:r>
+        <w:t xml:space="preserve"> (</w:t>
+      </w:r>
+      <w:r>
+        <w:t>erw825</w:t>
+      </w:r>
+      <w:r>
+        <w:t>)</w:t>
+      </w:r>
+      <w:r>
+        <w:t>, Jenna May</w:t>
+      </w:r>
+      <w:r>
+        <w:t xml:space="preserve"> (</w:t>
+      </w:r>
+      <w:r>
+        <w:t>jtm4565</w:t>
+      </w:r>
+      <w:r>
+        <w:t>)</w:t>
+      </w:r>
+      <w:r>
+        <w:t>, April Douglas</w:t>
+      </w:r>
+      <w:r>
+        <w:t xml:space="preserve"> (</w:t>
+      </w:r>
+      <w:r>
+        <w:t>add3338</w:t>
+      </w:r>
+      <w:r>
+        <w:t>)</w:t>
+      </w:r>
+      <w:r>
+        <w:t>, Matija Jankovic</w:t>
+      </w:r>
+      <w:r>
+        <w:t xml:space="preserve"> (mj27676)</w:t>
+      </w:r>
+    </w:p>
+    <w:p>
+      <w:pPr>
+        <w:pStyle w:val="ListParagraph"/>
+        <w:tabs>
+          <w:tab w:val="left" w:pos="270"/>
+        </w:tabs>
+        <w:rPr>
+          <w:rFonts w:ascii="Calibri" w:eastAsia="Calibri" w:hAnsi="Calibri" w:cs="Calibri"/>
+          <w:color w:val="000000" w:themeColor="text1"/>
+        </w:rPr>
+      </w:pPr>
+    </w:p>
+    <w:p>
+      <w:pPr>
         <w:pStyle w:val="ListParagraph"/>
         <w:numPr>
           <w:ilvl w:val="0"/>
@@ -28,6 +89,33 @@
     <w:p>
       <w:pPr>
         <w:pStyle w:val="ListParagraph"/>
+        <w:tabs>
+          <w:tab w:val="left" w:pos="270"/>
+        </w:tabs>
+        <w:ind w:left="1440"/>
+        <w:rPr>
+          <w:rFonts w:ascii="Calibri" w:eastAsia="Calibri" w:hAnsi="Calibri" w:cs="Calibri"/>
+          <w:color w:val="000000" w:themeColor="text1"/>
+        </w:rPr>
+      </w:pPr>
+      <w:r>
+        <w:rPr>
+          <w:rFonts w:ascii="Calibri" w:eastAsia="Calibri" w:hAnsi="Calibri" w:cs="Calibri"/>
+          <w:color w:val="000000" w:themeColor="text1"/>
+        </w:rPr>
+        <w:t xml:space="preserve">Objectives: </w:t>
+      </w:r>
+      <w:r>
+        <w:rPr>
+          <w:rFonts w:ascii="Calibri" w:eastAsia="Calibri" w:hAnsi="Calibri" w:cs="Calibri"/>
+          <w:color w:val="000000" w:themeColor="text1"/>
+        </w:rPr>
+        <w:t>We are creating a wired keyboard that will be compatible with Windows computers.</w:t>
+      </w:r>
+    </w:p>
+    <w:p>
+      <w:pPr>
+        <w:pStyle w:val="ListParagraph"/>
         <w:numPr>
           <w:ilvl w:val="1"/>
           <w:numId w:val="1"/>
@@ -45,14 +133,113 @@
           <w:rFonts w:ascii="Calibri" w:eastAsia="Calibri" w:hAnsi="Calibri" w:cs="Calibri"/>
           <w:color w:val="000000" w:themeColor="text1"/>
         </w:rPr>
-        <w:t xml:space="preserve">Objectives: </w:t>
-      </w:r>
-      <w:r>
-        <w:rPr>
-          <w:rFonts w:ascii="Calibri" w:eastAsia="Calibri" w:hAnsi="Calibri" w:cs="Calibri"/>
-          <w:color w:val="000000" w:themeColor="text1"/>
-        </w:rPr>
-        <w:t>We are creating a wired keyboard that will be compatible with Windows computers.</w:t>
+        <w:t xml:space="preserve">Roles and Responsibilities: </w:t>
+      </w:r>
+      <w:r>
+        <w:rPr>
+          <w:rFonts w:ascii="Calibri" w:eastAsia="Calibri" w:hAnsi="Calibri" w:cs="Calibri"/>
+          <w:color w:val="000000" w:themeColor="text1"/>
+        </w:rPr>
+        <w:t xml:space="preserve">The project work will be divided </w:t>
+      </w:r>
+      <w:r>
+        <w:rPr>
+          <w:rFonts w:ascii="Calibri" w:eastAsia="Calibri" w:hAnsi="Calibri" w:cs="Calibri"/>
+          <w:color w:val="000000" w:themeColor="text1"/>
+        </w:rPr>
+        <w:t>in the following manner:</w:t>
+      </w:r>
+    </w:p>
+    <w:p>
+      <w:pPr>
+        <w:pStyle w:val="ListParagraph"/>
+        <w:numPr>
+          <w:ilvl w:val="2"/>
+          <w:numId w:val="1"/>
+        </w:numPr>
+        <w:tabs>
+          <w:tab w:val="left" w:pos="270"/>
+        </w:tabs>
+        <w:rPr>
+          <w:rFonts w:ascii="Calibri" w:eastAsia="Calibri" w:hAnsi="Calibri" w:cs="Calibri"/>
+          <w:color w:val="000000" w:themeColor="text1"/>
+        </w:rPr>
+      </w:pPr>
+      <w:r>
+        <w:rPr>
+          <w:rFonts w:ascii="Calibri" w:eastAsia="Calibri" w:hAnsi="Calibri" w:cs="Calibri"/>
+          <w:color w:val="000000" w:themeColor="text1"/>
+        </w:rPr>
+        <w:t>Matija – PCB</w:t>
+      </w:r>
+    </w:p>
+    <w:p>
+      <w:pPr>
+        <w:pStyle w:val="ListParagraph"/>
+        <w:numPr>
+          <w:ilvl w:val="2"/>
+          <w:numId w:val="1"/>
+        </w:numPr>
+        <w:tabs>
+          <w:tab w:val="left" w:pos="270"/>
+        </w:tabs>
+        <w:rPr>
+          <w:rFonts w:ascii="Calibri" w:eastAsia="Calibri" w:hAnsi="Calibri" w:cs="Calibri"/>
+          <w:color w:val="000000" w:themeColor="text1"/>
+        </w:rPr>
+      </w:pPr>
+      <w:r>
+        <w:rPr>
+          <w:rFonts w:ascii="Calibri" w:eastAsia="Calibri" w:hAnsi="Calibri" w:cs="Calibri"/>
+          <w:color w:val="000000" w:themeColor="text1"/>
+        </w:rPr>
+        <w:t>Eric – Enclosure</w:t>
+      </w:r>
+    </w:p>
+    <w:p>
+      <w:pPr>
+        <w:pStyle w:val="ListParagraph"/>
+        <w:numPr>
+          <w:ilvl w:val="2"/>
+          <w:numId w:val="1"/>
+        </w:numPr>
+        <w:tabs>
+          <w:tab w:val="left" w:pos="270"/>
+        </w:tabs>
+        <w:rPr>
+          <w:rFonts w:ascii="Calibri" w:eastAsia="Calibri" w:hAnsi="Calibri" w:cs="Calibri"/>
+          <w:color w:val="000000" w:themeColor="text1"/>
+        </w:rPr>
+      </w:pPr>
+      <w:r>
+        <w:rPr>
+          <w:rFonts w:ascii="Calibri" w:eastAsia="Calibri" w:hAnsi="Calibri" w:cs="Calibri"/>
+          <w:color w:val="000000" w:themeColor="text1"/>
+        </w:rPr>
+        <w:t>Jenna – LCD mini-apps and other drivers</w:t>
+      </w:r>
+    </w:p>
+    <w:p>
+      <w:pPr>
+        <w:pStyle w:val="ListParagraph"/>
+        <w:numPr>
+          <w:ilvl w:val="2"/>
+          <w:numId w:val="1"/>
+        </w:numPr>
+        <w:tabs>
+          <w:tab w:val="left" w:pos="270"/>
+        </w:tabs>
+        <w:rPr>
+          <w:rFonts w:ascii="Calibri" w:eastAsia="Calibri" w:hAnsi="Calibri" w:cs="Calibri"/>
+          <w:color w:val="000000" w:themeColor="text1"/>
+        </w:rPr>
+      </w:pPr>
+      <w:r>
+        <w:rPr>
+          <w:rFonts w:ascii="Calibri" w:eastAsia="Calibri" w:hAnsi="Calibri" w:cs="Calibri"/>
+          <w:color w:val="000000" w:themeColor="text1"/>
+        </w:rPr>
+        <w:t>April – USB and Bluetooth communication and MX Switch Matrix</w:t>
       </w:r>
     </w:p>
     <w:p>
@@ -75,21 +262,42 @@
           <w:rFonts w:ascii="Calibri" w:eastAsia="Calibri" w:hAnsi="Calibri" w:cs="Calibri"/>
           <w:color w:val="000000" w:themeColor="text1"/>
         </w:rPr>
-        <w:t xml:space="preserve">Roles and Responsibilities: </w:t>
-      </w:r>
-      <w:r>
-        <w:rPr>
-          <w:rFonts w:ascii="Calibri" w:eastAsia="Calibri" w:hAnsi="Calibri" w:cs="Calibri"/>
-          <w:color w:val="000000" w:themeColor="text1"/>
-        </w:rPr>
-        <w:t>The project work will be divided the following ways</w:t>
+        <w:t xml:space="preserve">Interactions with Existing Systems: </w:t>
+      </w:r>
+      <w:r>
+        <w:rPr>
+          <w:rFonts w:ascii="Calibri" w:eastAsia="Calibri" w:hAnsi="Calibri" w:cs="Calibri"/>
+          <w:color w:val="000000" w:themeColor="text1"/>
+        </w:rPr>
+        <w:t xml:space="preserve">Our keyboard will be a functional </w:t>
+      </w:r>
+      <w:r>
+        <w:rPr>
+          <w:rFonts w:ascii="Calibri" w:eastAsia="Calibri" w:hAnsi="Calibri" w:cs="Calibri"/>
+          <w:color w:val="000000" w:themeColor="text1"/>
+        </w:rPr>
+        <w:t xml:space="preserve">wired </w:t>
+      </w:r>
+      <w:r>
+        <w:rPr>
+          <w:rFonts w:ascii="Calibri" w:eastAsia="Calibri" w:hAnsi="Calibri" w:cs="Calibri"/>
+          <w:color w:val="000000" w:themeColor="text1"/>
+        </w:rPr>
+        <w:t xml:space="preserve">keyboard </w:t>
+      </w:r>
+      <w:r>
+        <w:rPr>
+          <w:rFonts w:ascii="Calibri" w:eastAsia="Calibri" w:hAnsi="Calibri" w:cs="Calibri"/>
+          <w:color w:val="000000" w:themeColor="text1"/>
+        </w:rPr>
+        <w:t>for use with Windows computers.</w:t>
       </w:r>
     </w:p>
     <w:p>
       <w:pPr>
         <w:pStyle w:val="ListParagraph"/>
         <w:numPr>
-          <w:ilvl w:val="2"/>
+          <w:ilvl w:val="0"/>
           <w:numId w:val="1"/>
         </w:numPr>
         <w:tabs>
@@ -105,76 +313,7 @@
           <w:rFonts w:ascii="Calibri" w:eastAsia="Calibri" w:hAnsi="Calibri" w:cs="Calibri"/>
           <w:color w:val="000000" w:themeColor="text1"/>
         </w:rPr>
-        <w:t>Matija – PCB</w:t>
-      </w:r>
-    </w:p>
-    <w:p>
-      <w:pPr>
-        <w:pStyle w:val="ListParagraph"/>
-        <w:numPr>
-          <w:ilvl w:val="2"/>
-          <w:numId w:val="1"/>
-        </w:numPr>
-        <w:tabs>
-          <w:tab w:val="left" w:pos="270"/>
-        </w:tabs>
-        <w:rPr>
-          <w:rFonts w:ascii="Calibri" w:eastAsia="Calibri" w:hAnsi="Calibri" w:cs="Calibri"/>
-          <w:color w:val="000000" w:themeColor="text1"/>
-        </w:rPr>
-      </w:pPr>
-      <w:r>
-        <w:rPr>
-          <w:rFonts w:ascii="Calibri" w:eastAsia="Calibri" w:hAnsi="Calibri" w:cs="Calibri"/>
-          <w:color w:val="000000" w:themeColor="text1"/>
-        </w:rPr>
-        <w:t>Eric – Enclosure</w:t>
-      </w:r>
-    </w:p>
-    <w:p>
-      <w:pPr>
-        <w:pStyle w:val="ListParagraph"/>
-        <w:numPr>
-          <w:ilvl w:val="2"/>
-          <w:numId w:val="1"/>
-        </w:numPr>
-        <w:tabs>
-          <w:tab w:val="left" w:pos="270"/>
-        </w:tabs>
-        <w:rPr>
-          <w:rFonts w:ascii="Calibri" w:eastAsia="Calibri" w:hAnsi="Calibri" w:cs="Calibri"/>
-          <w:color w:val="000000" w:themeColor="text1"/>
-        </w:rPr>
-      </w:pPr>
-      <w:r>
-        <w:rPr>
-          <w:rFonts w:ascii="Calibri" w:eastAsia="Calibri" w:hAnsi="Calibri" w:cs="Calibri"/>
-          <w:color w:val="000000" w:themeColor="text1"/>
-        </w:rPr>
-        <w:t>Jenna – LCD mini-apps and other drivers</w:t>
-      </w:r>
-    </w:p>
-    <w:p>
-      <w:pPr>
-        <w:pStyle w:val="ListParagraph"/>
-        <w:numPr>
-          <w:ilvl w:val="2"/>
-          <w:numId w:val="1"/>
-        </w:numPr>
-        <w:tabs>
-          <w:tab w:val="left" w:pos="270"/>
-        </w:tabs>
-        <w:rPr>
-          <w:rFonts w:ascii="Calibri" w:eastAsia="Calibri" w:hAnsi="Calibri" w:cs="Calibri"/>
-          <w:color w:val="000000" w:themeColor="text1"/>
-        </w:rPr>
-      </w:pPr>
-      <w:r>
-        <w:rPr>
-          <w:rFonts w:ascii="Calibri" w:eastAsia="Calibri" w:hAnsi="Calibri" w:cs="Calibri"/>
-          <w:color w:val="000000" w:themeColor="text1"/>
-        </w:rPr>
-        <w:t>April – USB and Bluetooth communication and MX Switch Matrix</w:t>
+        <w:t>Functional Description</w:t>
       </w:r>
     </w:p>
     <w:p>
@@ -197,35 +336,144 @@
           <w:rFonts w:ascii="Calibri" w:eastAsia="Calibri" w:hAnsi="Calibri" w:cs="Calibri"/>
           <w:color w:val="000000" w:themeColor="text1"/>
         </w:rPr>
-        <w:t xml:space="preserve">Interactions with Existing Systems: </w:t>
-      </w:r>
-      <w:r>
-        <w:rPr>
-          <w:rFonts w:ascii="Calibri" w:eastAsia="Calibri" w:hAnsi="Calibri" w:cs="Calibri"/>
-          <w:color w:val="000000" w:themeColor="text1"/>
-        </w:rPr>
-        <w:t xml:space="preserve">Our keyboard will be a functional </w:t>
-      </w:r>
-      <w:r>
-        <w:rPr>
-          <w:rFonts w:ascii="Calibri" w:eastAsia="Calibri" w:hAnsi="Calibri" w:cs="Calibri"/>
-          <w:color w:val="000000" w:themeColor="text1"/>
-        </w:rPr>
-        <w:t xml:space="preserve">wired </w:t>
-      </w:r>
-      <w:r>
-        <w:rPr>
-          <w:rFonts w:ascii="Calibri" w:eastAsia="Calibri" w:hAnsi="Calibri" w:cs="Calibri"/>
-          <w:color w:val="000000" w:themeColor="text1"/>
-        </w:rPr>
-        <w:t xml:space="preserve">keyboard </w:t>
-      </w:r>
-      <w:r>
-        <w:rPr>
-          <w:rFonts w:ascii="Calibri" w:eastAsia="Calibri" w:hAnsi="Calibri" w:cs="Calibri"/>
-          <w:color w:val="000000" w:themeColor="text1"/>
-        </w:rPr>
-        <w:t>for use with Windows computers.</w:t>
+        <w:t xml:space="preserve">Functionality: </w:t>
+      </w:r>
+      <w:r>
+        <w:rPr>
+          <w:rFonts w:ascii="Calibri" w:eastAsia="Calibri" w:hAnsi="Calibri" w:cs="Calibri"/>
+          <w:color w:val="000000" w:themeColor="text1"/>
+        </w:rPr>
+        <w:t xml:space="preserve">Our system will act as a functioning USB keyboard. When a key </w:t>
+      </w:r>
+      <w:r>
+        <w:rPr>
+          <w:rFonts w:ascii="Calibri" w:eastAsia="Calibri" w:hAnsi="Calibri" w:cs="Calibri"/>
+          <w:color w:val="000000" w:themeColor="text1"/>
+        </w:rPr>
+        <w:t>on our keyboard is pressed</w:t>
+      </w:r>
+      <w:r>
+        <w:rPr>
+          <w:rFonts w:ascii="Calibri" w:eastAsia="Calibri" w:hAnsi="Calibri" w:cs="Calibri"/>
+          <w:color w:val="000000" w:themeColor="text1"/>
+        </w:rPr>
+        <w:t>, the computer it is connected to will type</w:t>
+      </w:r>
+      <w:r>
+        <w:rPr>
+          <w:rFonts w:ascii="Calibri" w:eastAsia="Calibri" w:hAnsi="Calibri" w:cs="Calibri"/>
+          <w:color w:val="000000" w:themeColor="text1"/>
+        </w:rPr>
+        <w:t xml:space="preserve"> (display) the</w:t>
+      </w:r>
+      <w:r>
+        <w:rPr>
+          <w:rFonts w:ascii="Calibri" w:eastAsia="Calibri" w:hAnsi="Calibri" w:cs="Calibri"/>
+          <w:color w:val="000000" w:themeColor="text1"/>
+        </w:rPr>
+        <w:t xml:space="preserve"> key. We will </w:t>
+      </w:r>
+      <w:r>
+        <w:rPr>
+          <w:rFonts w:ascii="Calibri" w:eastAsia="Calibri" w:hAnsi="Calibri" w:cs="Calibri"/>
+          <w:color w:val="000000" w:themeColor="text1"/>
+        </w:rPr>
+        <w:t xml:space="preserve">also </w:t>
+      </w:r>
+      <w:r>
+        <w:rPr>
+          <w:rFonts w:ascii="Calibri" w:eastAsia="Calibri" w:hAnsi="Calibri" w:cs="Calibri"/>
+          <w:color w:val="000000" w:themeColor="text1"/>
+        </w:rPr>
+        <w:t xml:space="preserve">attempt to implement Bluetooth </w:t>
+      </w:r>
+      <w:r>
+        <w:rPr>
+          <w:rFonts w:ascii="Calibri" w:eastAsia="Calibri" w:hAnsi="Calibri" w:cs="Calibri"/>
+          <w:color w:val="000000" w:themeColor="text1"/>
+        </w:rPr>
+        <w:t>functionality</w:t>
+      </w:r>
+      <w:r>
+        <w:rPr>
+          <w:rFonts w:ascii="Calibri" w:eastAsia="Calibri" w:hAnsi="Calibri" w:cs="Calibri"/>
+          <w:color w:val="000000" w:themeColor="text1"/>
+        </w:rPr>
+        <w:t>, such that the keyboard can also function wirelessly.</w:t>
+      </w:r>
+    </w:p>
+    <w:p>
+      <w:pPr>
+        <w:pStyle w:val="ListParagraph"/>
+        <w:numPr>
+          <w:ilvl w:val="1"/>
+          <w:numId w:val="1"/>
+        </w:numPr>
+        <w:tabs>
+          <w:tab w:val="left" w:pos="270"/>
+        </w:tabs>
+        <w:rPr>
+          <w:rFonts w:ascii="Calibri" w:eastAsia="Calibri" w:hAnsi="Calibri" w:cs="Calibri"/>
+          <w:color w:val="000000" w:themeColor="text1"/>
+        </w:rPr>
+      </w:pPr>
+      <w:r>
+        <w:rPr>
+          <w:rFonts w:ascii="Calibri" w:eastAsia="Calibri" w:hAnsi="Calibri" w:cs="Calibri"/>
+          <w:color w:val="000000" w:themeColor="text1"/>
+        </w:rPr>
+        <w:t>Performance:</w:t>
+      </w:r>
+      <w:r>
+        <w:rPr>
+          <w:rFonts w:ascii="Calibri" w:eastAsia="Calibri" w:hAnsi="Calibri" w:cs="Calibri"/>
+          <w:color w:val="000000" w:themeColor="text1"/>
+        </w:rPr>
+        <w:t xml:space="preserve"> We will judge that our keyboard has proper functionality if we are able to quickly and accurately type using the keyboard. Our keyboard will need to respond to keystrokes at 500 words per minute</w:t>
+      </w:r>
+      <w:r>
+        <w:rPr>
+          <w:rFonts w:ascii="Calibri" w:eastAsia="Calibri" w:hAnsi="Calibri" w:cs="Calibri"/>
+          <w:color w:val="000000" w:themeColor="text1"/>
+        </w:rPr>
+        <w:t xml:space="preserve"> with near 100% accuracy.</w:t>
+      </w:r>
+    </w:p>
+    <w:p>
+      <w:pPr>
+        <w:pStyle w:val="ListParagraph"/>
+        <w:numPr>
+          <w:ilvl w:val="1"/>
+          <w:numId w:val="1"/>
+        </w:numPr>
+        <w:tabs>
+          <w:tab w:val="left" w:pos="270"/>
+        </w:tabs>
+        <w:rPr>
+          <w:rFonts w:ascii="Calibri" w:eastAsia="Calibri" w:hAnsi="Calibri" w:cs="Calibri"/>
+          <w:color w:val="000000" w:themeColor="text1"/>
+        </w:rPr>
+      </w:pPr>
+      <w:r>
+        <w:rPr>
+          <w:rFonts w:ascii="Calibri" w:eastAsia="Calibri" w:hAnsi="Calibri" w:cs="Calibri"/>
+          <w:color w:val="000000" w:themeColor="text1"/>
+        </w:rPr>
+        <w:t xml:space="preserve">Usability: </w:t>
+      </w:r>
+      <w:r>
+        <w:rPr>
+          <w:rFonts w:ascii="Calibri" w:eastAsia="Calibri" w:hAnsi="Calibri" w:cs="Calibri"/>
+          <w:color w:val="000000" w:themeColor="text1"/>
+        </w:rPr>
+        <w:t>The keyboard will function as a normal keyboard. We will have letter keys, number keys, and caps, tab, shift, and control keys. Four letter keys will also have alternate functions as arrow keys</w:t>
+      </w:r>
+      <w:r>
+        <w:rPr>
+          <w:rFonts w:ascii="Calibri" w:eastAsia="Calibri" w:hAnsi="Calibri" w:cs="Calibri"/>
+          <w:color w:val="000000" w:themeColor="text1"/>
+        </w:rPr>
+        <w:t>. Essentially, we will be building a 60% size keyboard.</w:t>
       </w:r>
     </w:p>
     <w:p>
@@ -248,7 +496,7 @@
           <w:rFonts w:ascii="Calibri" w:eastAsia="Calibri" w:hAnsi="Calibri" w:cs="Calibri"/>
           <w:color w:val="000000" w:themeColor="text1"/>
         </w:rPr>
-        <w:t>Functional Description</w:t>
+        <w:t>Deliverables</w:t>
       </w:r>
     </w:p>
     <w:p>
@@ -271,35 +519,17 @@
           <w:rFonts w:ascii="Calibri" w:eastAsia="Calibri" w:hAnsi="Calibri" w:cs="Calibri"/>
           <w:color w:val="000000" w:themeColor="text1"/>
         </w:rPr>
-        <w:t xml:space="preserve">Functionality: </w:t>
-      </w:r>
-      <w:r>
-        <w:rPr>
-          <w:rFonts w:ascii="Calibri" w:eastAsia="Calibri" w:hAnsi="Calibri" w:cs="Calibri"/>
-          <w:color w:val="000000" w:themeColor="text1"/>
-        </w:rPr>
-        <w:t xml:space="preserve">Our system will act as a functioning USB keyboard. When a key is typed into our keyboard, the computer it is connected to will type a key. We will </w:t>
-      </w:r>
-      <w:r>
-        <w:rPr>
-          <w:rFonts w:ascii="Calibri" w:eastAsia="Calibri" w:hAnsi="Calibri" w:cs="Calibri"/>
-          <w:color w:val="000000" w:themeColor="text1"/>
-        </w:rPr>
-        <w:t xml:space="preserve">also </w:t>
-      </w:r>
-      <w:r>
-        <w:rPr>
-          <w:rFonts w:ascii="Calibri" w:eastAsia="Calibri" w:hAnsi="Calibri" w:cs="Calibri"/>
-          <w:color w:val="000000" w:themeColor="text1"/>
-        </w:rPr>
-        <w:t xml:space="preserve">attempt to implement Bluetooth </w:t>
-      </w:r>
-      <w:r>
-        <w:rPr>
-          <w:rFonts w:ascii="Calibri" w:eastAsia="Calibri" w:hAnsi="Calibri" w:cs="Calibri"/>
-          <w:color w:val="000000" w:themeColor="text1"/>
-        </w:rPr>
-        <w:t>functionality.</w:t>
+        <w:t>Reports</w:t>
+      </w:r>
+      <w:r>
+        <w:rPr>
+          <w:rFonts w:ascii="Calibri" w:eastAsia="Calibri" w:hAnsi="Calibri" w:cs="Calibri"/>
+          <w:color w:val="000000" w:themeColor="text1"/>
+        </w:rPr>
+        <w:t>: T</w:t>
+      </w:r>
+      <w:r>
+        <w:t>he reports for Labs 7 and 11 will be written</w:t>
       </w:r>
     </w:p>
     <w:p>
@@ -322,129 +552,6 @@
           <w:rFonts w:ascii="Calibri" w:eastAsia="Calibri" w:hAnsi="Calibri" w:cs="Calibri"/>
           <w:color w:val="000000" w:themeColor="text1"/>
         </w:rPr>
-        <w:t>Performance:</w:t>
-      </w:r>
-      <w:r>
-        <w:rPr>
-          <w:rFonts w:ascii="Calibri" w:eastAsia="Calibri" w:hAnsi="Calibri" w:cs="Calibri"/>
-          <w:color w:val="000000" w:themeColor="text1"/>
-        </w:rPr>
-        <w:t xml:space="preserve"> We will judge that our keyboard has proper functionality if we are able to quickly and accurately type using the the keyboard. Our keyboard will need to respond to keystrokes at 500 words per minute</w:t>
-      </w:r>
-      <w:r>
-        <w:rPr>
-          <w:rFonts w:ascii="Calibri" w:eastAsia="Calibri" w:hAnsi="Calibri" w:cs="Calibri"/>
-          <w:color w:val="000000" w:themeColor="text1"/>
-        </w:rPr>
-        <w:t xml:space="preserve"> with near 100% accuracy.</w:t>
-      </w:r>
-    </w:p>
-    <w:p>
-      <w:pPr>
-        <w:pStyle w:val="ListParagraph"/>
-        <w:numPr>
-          <w:ilvl w:val="1"/>
-          <w:numId w:val="1"/>
-        </w:numPr>
-        <w:tabs>
-          <w:tab w:val="left" w:pos="270"/>
-        </w:tabs>
-        <w:rPr>
-          <w:rFonts w:ascii="Calibri" w:eastAsia="Calibri" w:hAnsi="Calibri" w:cs="Calibri"/>
-          <w:color w:val="000000" w:themeColor="text1"/>
-        </w:rPr>
-      </w:pPr>
-      <w:r>
-        <w:rPr>
-          <w:rFonts w:ascii="Calibri" w:eastAsia="Calibri" w:hAnsi="Calibri" w:cs="Calibri"/>
-          <w:color w:val="000000" w:themeColor="text1"/>
-        </w:rPr>
-        <w:t xml:space="preserve">Usability: </w:t>
-      </w:r>
-      <w:r>
-        <w:rPr>
-          <w:rFonts w:ascii="Calibri" w:eastAsia="Calibri" w:hAnsi="Calibri" w:cs="Calibri"/>
-          <w:color w:val="000000" w:themeColor="text1"/>
-        </w:rPr>
-        <w:t>The keyboard will function as a normal keyboard. We will have letter keys, number keys, and caps, tab, shift, and control keys. Four letter keys will also have alternate functions as arrow keys.</w:t>
-      </w:r>
-    </w:p>
-    <w:p>
-      <w:pPr>
-        <w:pStyle w:val="ListParagraph"/>
-        <w:numPr>
-          <w:ilvl w:val="0"/>
-          <w:numId w:val="1"/>
-        </w:numPr>
-        <w:tabs>
-          <w:tab w:val="left" w:pos="270"/>
-        </w:tabs>
-        <w:rPr>
-          <w:rFonts w:ascii="Calibri" w:eastAsia="Calibri" w:hAnsi="Calibri" w:cs="Calibri"/>
-          <w:color w:val="000000" w:themeColor="text1"/>
-        </w:rPr>
-      </w:pPr>
-      <w:r>
-        <w:rPr>
-          <w:rFonts w:ascii="Calibri" w:eastAsia="Calibri" w:hAnsi="Calibri" w:cs="Calibri"/>
-          <w:color w:val="000000" w:themeColor="text1"/>
-        </w:rPr>
-        <w:t>Deliverables</w:t>
-      </w:r>
-    </w:p>
-    <w:p>
-      <w:pPr>
-        <w:pStyle w:val="ListParagraph"/>
-        <w:numPr>
-          <w:ilvl w:val="1"/>
-          <w:numId w:val="1"/>
-        </w:numPr>
-        <w:tabs>
-          <w:tab w:val="left" w:pos="270"/>
-        </w:tabs>
-        <w:rPr>
-          <w:rFonts w:ascii="Calibri" w:eastAsia="Calibri" w:hAnsi="Calibri" w:cs="Calibri"/>
-          <w:color w:val="000000" w:themeColor="text1"/>
-        </w:rPr>
-      </w:pPr>
-      <w:r>
-        <w:rPr>
-          <w:rFonts w:ascii="Calibri" w:eastAsia="Calibri" w:hAnsi="Calibri" w:cs="Calibri"/>
-          <w:color w:val="000000" w:themeColor="text1"/>
-        </w:rPr>
-        <w:t>Reports</w:t>
-      </w:r>
-      <w:r>
-        <w:rPr>
-          <w:rFonts w:ascii="Calibri" w:eastAsia="Calibri" w:hAnsi="Calibri" w:cs="Calibri"/>
-          <w:color w:val="000000" w:themeColor="text1"/>
-        </w:rPr>
-        <w:t>: T</w:t>
-      </w:r>
-      <w:r>
-        <w:t>he reports for Labs 7 and 11 will be written</w:t>
-      </w:r>
-    </w:p>
-    <w:p>
-      <w:pPr>
-        <w:pStyle w:val="ListParagraph"/>
-        <w:numPr>
-          <w:ilvl w:val="1"/>
-          <w:numId w:val="1"/>
-        </w:numPr>
-        <w:tabs>
-          <w:tab w:val="left" w:pos="270"/>
-        </w:tabs>
-        <w:rPr>
-          <w:rFonts w:ascii="Calibri" w:eastAsia="Calibri" w:hAnsi="Calibri" w:cs="Calibri"/>
-          <w:color w:val="000000" w:themeColor="text1"/>
-        </w:rPr>
-      </w:pPr>
-      <w:r>
-        <w:rPr>
-          <w:rFonts w:ascii="Calibri" w:eastAsia="Calibri" w:hAnsi="Calibri" w:cs="Calibri"/>
-          <w:color w:val="000000" w:themeColor="text1"/>
-        </w:rPr>
         <w:t xml:space="preserve">Outcomes: </w:t>
       </w:r>
       <w:r>
@@ -463,6 +570,17 @@
       </w:r>
     </w:p>
     <w:p/>
+    <w:p>
+      <w:r>
+        <w:t>Rough</w:t>
+      </w:r>
+      <w:r>
+        <w:t>/preliminary</w:t>
+      </w:r>
+      <w:r>
+        <w:t xml:space="preserve"> PCB schematic &amp; layouts and bill of materials can be found in the group GitHub repository. </w:t>
+      </w:r>
+    </w:p>
     <w:sectPr>
       <w:pgSz w:w="12240" w:h="15840"/>
       <w:pgMar w:top="1440" w:right="1440" w:bottom="1440" w:left="1440" w:header="720" w:footer="720" w:gutter="0"/>

</xml_diff>